<commit_message>
Updated the thesis structure-wise.
</commit_message>
<xml_diff>
--- a/Thesis/Exposé Masterarbeit Vogel.docx
+++ b/Thesis/Exposé Masterarbeit Vogel.docx
@@ -6,14 +6,8 @@
       <w:pPr>
         <w:pStyle w:val="berschrift1"/>
         <w:spacing w:line="360" w:lineRule="auto"/>
-        <w:rPr>
-          <w:lang w:val="en-US"/>
-        </w:rPr>
-      </w:pPr>
-      <w:r>
-        <w:rPr>
-          <w:lang w:val="en-US"/>
-        </w:rPr>
+      </w:pPr>
+      <w:r>
         <w:t>Exposé</w:t>
       </w:r>
     </w:p>
@@ -22,43 +16,60 @@
         <w:spacing w:before="240" w:line="360" w:lineRule="auto"/>
         <w:ind w:left="2268" w:hanging="2268"/>
         <w:jc w:val="both"/>
-        <w:rPr>
-          <w:lang w:val="en-US"/>
-        </w:rPr>
       </w:pPr>
       <w:r>
         <w:rPr>
           <w:b/>
-          <w:lang w:val="en-US"/>
         </w:rPr>
         <w:t>Titel der Arbeit</w:t>
       </w:r>
       <w:r>
+        <w:t xml:space="preserve">: </w:t>
+      </w:r>
+      <w:r>
+        <w:tab/>
+      </w:r>
+      <w:r>
         <w:rPr>
-          <w:lang w:val="en-US"/>
+          <w:bCs/>
         </w:rPr>
-        <w:t xml:space="preserve">: </w:t>
+        <w:t xml:space="preserve">Adaption </w:t>
       </w:r>
       <w:r>
         <w:rPr>
-          <w:lang w:val="en-US"/>
+          <w:bCs/>
         </w:rPr>
-        <w:tab/>
+        <w:t>multilingual</w:t>
       </w:r>
       <w:r>
         <w:rPr>
-          <w:lang w:val="en-US"/>
+          <w:bCs/>
         </w:rPr>
-        <w:t>Automatic Text Summarization using Deep Learning and Natural Language Processing</w:t>
+        <w:t xml:space="preserve"> </w:t>
+      </w:r>
+      <w:r>
+        <w:rPr>
+          <w:bCs/>
+        </w:rPr>
+        <w:t>vortrainierter</w:t>
+      </w:r>
+      <w:r>
+        <w:rPr>
+          <w:bCs/>
+        </w:rPr>
+        <w:t xml:space="preserve"> </w:t>
+      </w:r>
+      <w:r>
+        <w:rPr>
+          <w:bCs/>
+        </w:rPr>
+        <w:t>Modelle zur automatischen Zusammenfassung von Texten auf die deutsche Sprache</w:t>
       </w:r>
     </w:p>
     <w:p>
       <w:pPr>
         <w:spacing w:before="240" w:line="360" w:lineRule="auto"/>
         <w:ind w:left="2268" w:hanging="2268"/>
-        <w:rPr>
-          <w:lang w:val="en-US"/>
-        </w:rPr>
       </w:pPr>
     </w:p>
     <w:p>
@@ -108,19 +119,24 @@
         <w:t>Wie lassen sich Texte automatisiert zusammenfassen?</w:t>
       </w:r>
       <w:r>
-        <w:t xml:space="preserve"> Wie qualitativ und skalierbar ist die Lösung?</w:t>
+        <w:t xml:space="preserve"> </w:t>
+      </w:r>
+      <w:r>
+        <w:t xml:space="preserve">Wie können bereits existierende Modelle auf eine andere Sprache adaptiert werden? </w:t>
+      </w:r>
+      <w:r>
+        <w:t>Wie qualitativ und skalierbar ist die Lösung?</w:t>
+      </w:r>
+    </w:p>
+    <w:p>
+      <w:r>
+        <w:br w:type="page"/>
       </w:r>
     </w:p>
     <w:p>
       <w:pPr>
         <w:spacing w:before="240" w:line="360" w:lineRule="auto"/>
-        <w:ind w:left="2268" w:hanging="2268"/>
-      </w:pPr>
-    </w:p>
-    <w:p>
-      <w:pPr>
-        <w:spacing w:before="240" w:line="360" w:lineRule="auto"/>
-        <w:ind w:left="2268" w:hanging="2268"/>
+        <w:ind w:left="1134" w:hanging="1134"/>
         <w:rPr>
           <w:b/>
         </w:rPr>
@@ -129,24 +145,25 @@
         <w:rPr>
           <w:b/>
         </w:rPr>
+        <w:lastRenderedPageBreak/>
         <w:t>Inhaltsverzeichnis</w:t>
       </w:r>
     </w:p>
     <w:tbl>
       <w:tblPr>
         <w:tblStyle w:val="Tabellenraster"/>
-        <w:tblW w:w="6804" w:type="dxa"/>
-        <w:tblInd w:w="2263" w:type="dxa"/>
+        <w:tblW w:w="7658" w:type="dxa"/>
+        <w:tblInd w:w="1401" w:type="dxa"/>
         <w:tblLook w:val="04A0" w:firstRow="1" w:lastRow="0" w:firstColumn="1" w:lastColumn="0" w:noHBand="0" w:noVBand="1"/>
       </w:tblPr>
       <w:tblGrid>
-        <w:gridCol w:w="5387"/>
-        <w:gridCol w:w="1417"/>
+        <w:gridCol w:w="6382"/>
+        <w:gridCol w:w="1276"/>
       </w:tblGrid>
       <w:tr>
         <w:tc>
           <w:tcPr>
-            <w:tcW w:w="5387" w:type="dxa"/>
+            <w:tcW w:w="6382" w:type="dxa"/>
             <w:shd w:val="clear" w:color="auto" w:fill="E7E6E6" w:themeFill="background2"/>
           </w:tcPr>
           <w:p>
@@ -160,7 +177,7 @@
         </w:tc>
         <w:tc>
           <w:tcPr>
-            <w:tcW w:w="1417" w:type="dxa"/>
+            <w:tcW w:w="1276" w:type="dxa"/>
             <w:shd w:val="clear" w:color="auto" w:fill="E7E6E6" w:themeFill="background2"/>
           </w:tcPr>
           <w:p>
@@ -177,7 +194,7 @@
       <w:tr>
         <w:tc>
           <w:tcPr>
-            <w:tcW w:w="5387" w:type="dxa"/>
+            <w:tcW w:w="6382" w:type="dxa"/>
           </w:tcPr>
           <w:p>
             <w:pPr>
@@ -190,7 +207,7 @@
         </w:tc>
         <w:tc>
           <w:tcPr>
-            <w:tcW w:w="1417" w:type="dxa"/>
+            <w:tcW w:w="1276" w:type="dxa"/>
           </w:tcPr>
           <w:p>
             <w:pPr>
@@ -198,7 +215,7 @@
               <w:jc w:val="center"/>
             </w:pPr>
             <w:r>
-              <w:t>5</w:t>
+              <w:t>3</w:t>
             </w:r>
           </w:p>
         </w:tc>
@@ -206,7 +223,7 @@
       <w:tr>
         <w:tc>
           <w:tcPr>
-            <w:tcW w:w="5387" w:type="dxa"/>
+            <w:tcW w:w="6382" w:type="dxa"/>
           </w:tcPr>
           <w:p>
             <w:pPr>
@@ -214,12 +231,64 @@
             </w:pPr>
             <w:r>
               <w:t>Deep Learning</w:t>
+            </w:r>
+          </w:p>
+          <w:p>
+            <w:pPr>
+              <w:pStyle w:val="Listenabsatz"/>
+              <w:numPr>
+                <w:ilvl w:val="0"/>
+                <w:numId w:val="3"/>
+              </w:numPr>
+              <w:spacing w:line="360" w:lineRule="auto"/>
+            </w:pPr>
+            <w:r>
+              <w:t>Neuronale Netze</w:t>
+            </w:r>
+          </w:p>
+          <w:p>
+            <w:pPr>
+              <w:pStyle w:val="Listenabsatz"/>
+              <w:numPr>
+                <w:ilvl w:val="0"/>
+                <w:numId w:val="3"/>
+              </w:numPr>
+              <w:spacing w:line="360" w:lineRule="auto"/>
+            </w:pPr>
+            <w:r>
+              <w:t>Architekturen</w:t>
+            </w:r>
+          </w:p>
+          <w:p>
+            <w:pPr>
+              <w:pStyle w:val="Listenabsatz"/>
+              <w:numPr>
+                <w:ilvl w:val="0"/>
+                <w:numId w:val="3"/>
+              </w:numPr>
+              <w:spacing w:line="360" w:lineRule="auto"/>
+            </w:pPr>
+            <w:r>
+              <w:t>Hyperparameter</w:t>
+            </w:r>
+          </w:p>
+          <w:p>
+            <w:pPr>
+              <w:pStyle w:val="Listenabsatz"/>
+              <w:numPr>
+                <w:ilvl w:val="0"/>
+                <w:numId w:val="3"/>
+              </w:numPr>
+              <w:spacing w:line="360" w:lineRule="auto"/>
+            </w:pPr>
+            <w:r>
+              <w:t>Transfer Learning</w:t>
             </w:r>
           </w:p>
         </w:tc>
         <w:tc>
           <w:tcPr>
-            <w:tcW w:w="1417" w:type="dxa"/>
+            <w:tcW w:w="1276" w:type="dxa"/>
           </w:tcPr>
           <w:p>
             <w:pPr>
@@ -227,7 +296,43 @@
               <w:jc w:val="center"/>
             </w:pPr>
             <w:r>
-              <w:t>10</w:t>
+              <w:t>-</w:t>
+            </w:r>
+          </w:p>
+          <w:p>
+            <w:pPr>
+              <w:spacing w:line="360" w:lineRule="auto"/>
+              <w:jc w:val="center"/>
+            </w:pPr>
+            <w:r>
+              <w:t>2</w:t>
+            </w:r>
+          </w:p>
+          <w:p>
+            <w:pPr>
+              <w:spacing w:line="360" w:lineRule="auto"/>
+              <w:jc w:val="center"/>
+            </w:pPr>
+            <w:r>
+              <w:t>8</w:t>
+            </w:r>
+          </w:p>
+          <w:p>
+            <w:pPr>
+              <w:spacing w:line="360" w:lineRule="auto"/>
+              <w:jc w:val="center"/>
+            </w:pPr>
+            <w:r>
+              <w:t>2</w:t>
+            </w:r>
+          </w:p>
+          <w:p>
+            <w:pPr>
+              <w:spacing w:line="360" w:lineRule="auto"/>
+              <w:jc w:val="center"/>
+            </w:pPr>
+            <w:r>
+              <w:t>3</w:t>
             </w:r>
           </w:p>
         </w:tc>
@@ -235,7 +340,7 @@
       <w:tr>
         <w:tc>
           <w:tcPr>
-            <w:tcW w:w="5387" w:type="dxa"/>
+            <w:tcW w:w="6382" w:type="dxa"/>
           </w:tcPr>
           <w:p>
             <w:pPr>
@@ -243,12 +348,51 @@
             </w:pPr>
             <w:r>
               <w:t>Natural Language Processing</w:t>
+            </w:r>
+          </w:p>
+          <w:p>
+            <w:pPr>
+              <w:pStyle w:val="Listenabsatz"/>
+              <w:numPr>
+                <w:ilvl w:val="0"/>
+                <w:numId w:val="3"/>
+              </w:numPr>
+              <w:spacing w:line="360" w:lineRule="auto"/>
+            </w:pPr>
+            <w:r>
+              <w:t>Vorverarbeitung</w:t>
+            </w:r>
+          </w:p>
+          <w:p>
+            <w:pPr>
+              <w:pStyle w:val="Listenabsatz"/>
+              <w:numPr>
+                <w:ilvl w:val="0"/>
+                <w:numId w:val="3"/>
+              </w:numPr>
+              <w:spacing w:line="360" w:lineRule="auto"/>
+            </w:pPr>
+            <w:r>
+              <w:t>Word Embeddings</w:t>
+            </w:r>
+          </w:p>
+          <w:p>
+            <w:pPr>
+              <w:pStyle w:val="Listenabsatz"/>
+              <w:numPr>
+                <w:ilvl w:val="0"/>
+                <w:numId w:val="3"/>
+              </w:numPr>
+              <w:spacing w:line="360" w:lineRule="auto"/>
+            </w:pPr>
+            <w:r>
+              <w:t>Deep Language Representations</w:t>
             </w:r>
           </w:p>
         </w:tc>
         <w:tc>
           <w:tcPr>
-            <w:tcW w:w="1417" w:type="dxa"/>
+            <w:tcW w:w="1276" w:type="dxa"/>
           </w:tcPr>
           <w:p>
             <w:pPr>
@@ -256,7 +400,34 @@
               <w:jc w:val="center"/>
             </w:pPr>
             <w:r>
-              <w:t>10</w:t>
+              <w:t>-</w:t>
+            </w:r>
+          </w:p>
+          <w:p>
+            <w:pPr>
+              <w:spacing w:line="360" w:lineRule="auto"/>
+              <w:jc w:val="center"/>
+            </w:pPr>
+            <w:r>
+              <w:t>3</w:t>
+            </w:r>
+          </w:p>
+          <w:p>
+            <w:pPr>
+              <w:spacing w:line="360" w:lineRule="auto"/>
+              <w:jc w:val="center"/>
+            </w:pPr>
+            <w:r>
+              <w:t>3</w:t>
+            </w:r>
+          </w:p>
+          <w:p>
+            <w:pPr>
+              <w:spacing w:line="360" w:lineRule="auto"/>
+              <w:jc w:val="center"/>
+            </w:pPr>
+            <w:r>
+              <w:t>3</w:t>
             </w:r>
           </w:p>
         </w:tc>
@@ -264,7 +435,7 @@
       <w:tr>
         <w:tc>
           <w:tcPr>
-            <w:tcW w:w="5387" w:type="dxa"/>
+            <w:tcW w:w="6382" w:type="dxa"/>
           </w:tcPr>
           <w:p>
             <w:pPr>
@@ -277,7 +448,7 @@
         </w:tc>
         <w:tc>
           <w:tcPr>
-            <w:tcW w:w="1417" w:type="dxa"/>
+            <w:tcW w:w="1276" w:type="dxa"/>
           </w:tcPr>
           <w:p>
             <w:pPr>
@@ -293,20 +464,59 @@
       <w:tr>
         <w:tc>
           <w:tcPr>
-            <w:tcW w:w="5387" w:type="dxa"/>
+            <w:tcW w:w="6382" w:type="dxa"/>
           </w:tcPr>
           <w:p>
             <w:pPr>
               <w:spacing w:line="360" w:lineRule="auto"/>
             </w:pPr>
             <w:r>
-              <w:t>Extraktiver Ansatz</w:t>
+              <w:t>Abstraktiver Ansatz</w:t>
+            </w:r>
+          </w:p>
+          <w:p>
+            <w:pPr>
+              <w:pStyle w:val="Listenabsatz"/>
+              <w:numPr>
+                <w:ilvl w:val="0"/>
+                <w:numId w:val="3"/>
+              </w:numPr>
+              <w:spacing w:line="360" w:lineRule="auto"/>
+            </w:pPr>
+            <w:r>
+              <w:t>Architektur</w:t>
+            </w:r>
+          </w:p>
+          <w:p>
+            <w:pPr>
+              <w:pStyle w:val="Listenabsatz"/>
+              <w:numPr>
+                <w:ilvl w:val="0"/>
+                <w:numId w:val="3"/>
+              </w:numPr>
+              <w:spacing w:line="360" w:lineRule="auto"/>
+            </w:pPr>
+            <w:r>
+              <w:t>Training</w:t>
+            </w:r>
+          </w:p>
+          <w:p>
+            <w:pPr>
+              <w:pStyle w:val="Listenabsatz"/>
+              <w:numPr>
+                <w:ilvl w:val="0"/>
+                <w:numId w:val="3"/>
+              </w:numPr>
+              <w:spacing w:line="360" w:lineRule="auto"/>
+            </w:pPr>
+            <w:r>
+              <w:t>Evaluation</w:t>
             </w:r>
           </w:p>
         </w:tc>
         <w:tc>
           <w:tcPr>
-            <w:tcW w:w="1417" w:type="dxa"/>
+            <w:tcW w:w="1276" w:type="dxa"/>
           </w:tcPr>
           <w:p>
             <w:pPr>
@@ -314,7 +524,34 @@
               <w:jc w:val="center"/>
             </w:pPr>
             <w:r>
-              <w:t>10</w:t>
+              <w:t>-</w:t>
+            </w:r>
+          </w:p>
+          <w:p>
+            <w:pPr>
+              <w:spacing w:line="360" w:lineRule="auto"/>
+              <w:jc w:val="center"/>
+            </w:pPr>
+            <w:r>
+              <w:t>5</w:t>
+            </w:r>
+          </w:p>
+          <w:p>
+            <w:pPr>
+              <w:spacing w:line="360" w:lineRule="auto"/>
+              <w:jc w:val="center"/>
+            </w:pPr>
+            <w:r>
+              <w:t>2</w:t>
+            </w:r>
+          </w:p>
+          <w:p>
+            <w:pPr>
+              <w:spacing w:line="360" w:lineRule="auto"/>
+              <w:jc w:val="center"/>
+            </w:pPr>
+            <w:r>
+              <w:t>2</w:t>
             </w:r>
           </w:p>
         </w:tc>
@@ -322,20 +559,62 @@
       <w:tr>
         <w:tc>
           <w:tcPr>
-            <w:tcW w:w="5387" w:type="dxa"/>
+            <w:tcW w:w="6382" w:type="dxa"/>
           </w:tcPr>
           <w:p>
             <w:pPr>
               <w:spacing w:line="360" w:lineRule="auto"/>
             </w:pPr>
             <w:r>
-              <w:t>Abstraktiver Ansatz</w:t>
+              <w:t xml:space="preserve">Sprachtechnische </w:t>
+            </w:r>
+            <w:r>
+              <w:t>Adaption</w:t>
+            </w:r>
+          </w:p>
+          <w:p>
+            <w:pPr>
+              <w:pStyle w:val="Listenabsatz"/>
+              <w:numPr>
+                <w:ilvl w:val="0"/>
+                <w:numId w:val="3"/>
+              </w:numPr>
+              <w:spacing w:line="360" w:lineRule="auto"/>
+            </w:pPr>
+            <w:r>
+              <w:t>Konzeption</w:t>
+            </w:r>
+          </w:p>
+          <w:p>
+            <w:pPr>
+              <w:pStyle w:val="Listenabsatz"/>
+              <w:numPr>
+                <w:ilvl w:val="0"/>
+                <w:numId w:val="3"/>
+              </w:numPr>
+              <w:spacing w:line="360" w:lineRule="auto"/>
+            </w:pPr>
+            <w:r>
+              <w:t>Training</w:t>
+            </w:r>
+          </w:p>
+          <w:p>
+            <w:pPr>
+              <w:pStyle w:val="Listenabsatz"/>
+              <w:numPr>
+                <w:ilvl w:val="0"/>
+                <w:numId w:val="3"/>
+              </w:numPr>
+              <w:spacing w:line="360" w:lineRule="auto"/>
+            </w:pPr>
+            <w:r>
+              <w:t>Evaluation</w:t>
             </w:r>
           </w:p>
         </w:tc>
         <w:tc>
           <w:tcPr>
-            <w:tcW w:w="1417" w:type="dxa"/>
+            <w:tcW w:w="1276" w:type="dxa"/>
           </w:tcPr>
           <w:p>
             <w:pPr>
@@ -343,7 +622,34 @@
               <w:jc w:val="center"/>
             </w:pPr>
             <w:r>
-              <w:t>10</w:t>
+              <w:t>-</w:t>
+            </w:r>
+          </w:p>
+          <w:p>
+            <w:pPr>
+              <w:spacing w:line="360" w:lineRule="auto"/>
+              <w:jc w:val="center"/>
+            </w:pPr>
+            <w:r>
+              <w:t>8</w:t>
+            </w:r>
+          </w:p>
+          <w:p>
+            <w:pPr>
+              <w:spacing w:line="360" w:lineRule="auto"/>
+              <w:jc w:val="center"/>
+            </w:pPr>
+            <w:r>
+              <w:t>2</w:t>
+            </w:r>
+          </w:p>
+          <w:p>
+            <w:pPr>
+              <w:spacing w:line="360" w:lineRule="auto"/>
+              <w:jc w:val="center"/>
+            </w:pPr>
+            <w:r>
+              <w:t>2</w:t>
             </w:r>
           </w:p>
         </w:tc>
@@ -351,7 +657,7 @@
       <w:tr>
         <w:tc>
           <w:tcPr>
-            <w:tcW w:w="5387" w:type="dxa"/>
+            <w:tcW w:w="6382" w:type="dxa"/>
           </w:tcPr>
           <w:p>
             <w:pPr>
@@ -364,7 +670,7 @@
         </w:tc>
         <w:tc>
           <w:tcPr>
-            <w:tcW w:w="1417" w:type="dxa"/>
+            <w:tcW w:w="1276" w:type="dxa"/>
           </w:tcPr>
           <w:p>
             <w:pPr>
@@ -372,7 +678,7 @@
               <w:jc w:val="center"/>
             </w:pPr>
             <w:r>
-              <w:t>3</w:t>
+              <w:t>2</w:t>
             </w:r>
           </w:p>
         </w:tc>
@@ -380,7 +686,7 @@
       <w:tr>
         <w:tc>
           <w:tcPr>
-            <w:tcW w:w="5387" w:type="dxa"/>
+            <w:tcW w:w="6382" w:type="dxa"/>
           </w:tcPr>
           <w:p>
             <w:pPr>
@@ -393,7 +699,7 @@
         </w:tc>
         <w:tc>
           <w:tcPr>
-            <w:tcW w:w="1417" w:type="dxa"/>
+            <w:tcW w:w="1276" w:type="dxa"/>
           </w:tcPr>
           <w:p>
             <w:pPr>
@@ -401,7 +707,7 @@
               <w:jc w:val="center"/>
             </w:pPr>
             <w:r>
-              <w:t>3</w:t>
+              <w:t>2</w:t>
             </w:r>
           </w:p>
         </w:tc>
@@ -442,25 +748,25 @@
         <w:t xml:space="preserve">und die Notwendigkeit </w:t>
       </w:r>
       <w:r>
-        <w:t xml:space="preserve">der Arbeit </w:t>
-      </w:r>
-      <w:r>
-        <w:t xml:space="preserve">im Gesundheitswesen </w:t>
-      </w:r>
-      <w:r>
-        <w:t>offenlegt</w:t>
-      </w:r>
-      <w:r>
-        <w:t xml:space="preserve">. Hier </w:t>
-      </w:r>
-      <w:r>
-        <w:t xml:space="preserve">wird </w:t>
-      </w:r>
-      <w:r>
-        <w:t xml:space="preserve">beschrieben, </w:t>
-      </w:r>
-      <w:r>
-        <w:t>dass diese Arbeit beispielsweise als Grundlage für eine nachgeschaltete Generierung und Verdichtung von Protokollen einer Videosprechstunde dienen könnte. Als Ziel wird die Zusammenfassung von Textdokumenten verstanden. Die Zusammenfassung von Dialogen ist somit nicht Teil dieser Arbeit ist, wohl aber eine potenzielle Fortsetzung</w:t>
+        <w:t>der Arbeit</w:t>
+      </w:r>
+      <w:r>
+        <w:t xml:space="preserve"> offenlegt. </w:t>
+      </w:r>
+      <w:r>
+        <w:t xml:space="preserve">Als Ziel wird die </w:t>
+      </w:r>
+      <w:r>
+        <w:t xml:space="preserve">abstraktive </w:t>
+      </w:r>
+      <w:r>
+        <w:t>Zusammenfassung von Textdokumenten verstanden.</w:t>
+      </w:r>
+      <w:r>
+        <w:t xml:space="preserve"> Darüber hinaus sollen bereits existierende multilinguale Modelle mittels Transfer Learning auf die deutsche Sprache adaptiert werden.</w:t>
+      </w:r>
+      <w:r>
+        <w:t xml:space="preserve"> Die Zusammenfassung von Dialogen ist somit nicht Teil dieser Arbeit ist, wohl aber eine potenzielle Fortsetzung</w:t>
       </w:r>
       <w:r>
         <w:t xml:space="preserve">. </w:t>
@@ -469,7 +775,13 @@
         <w:t xml:space="preserve">Auch der Forschungsstand </w:t>
       </w:r>
       <w:r>
-        <w:t xml:space="preserve">und Referenzen </w:t>
+        <w:t xml:space="preserve">und </w:t>
+      </w:r>
+      <w:r>
+        <w:t xml:space="preserve">die </w:t>
+      </w:r>
+      <w:r>
+        <w:t xml:space="preserve">Referenzen </w:t>
       </w:r>
       <w:r>
         <w:t>gehör</w:t>
@@ -487,7 +799,43 @@
         <w:jc w:val="both"/>
       </w:pPr>
       <w:r>
-        <w:t>Architekturen des Deep Learning, insbesondere neuronale Netze, werden für die Zusammenfassung der Texte genutzt, weshalb zunächst eine theoretisch fundierte Beschreibung aller relevanten Komponenten erfolgt. Die vielversprechendsten Architekturen und relevantesten Hyperparameter werden zudem beschrieben.</w:t>
+        <w:t xml:space="preserve">Im </w:t>
+      </w:r>
+      <w:r>
+        <w:t xml:space="preserve">Kapitel des </w:t>
+      </w:r>
+      <w:r>
+        <w:t>Deep Learning w</w:t>
+      </w:r>
+      <w:r>
+        <w:t>e</w:t>
+      </w:r>
+      <w:r>
+        <w:t>rden zu</w:t>
+      </w:r>
+      <w:r>
+        <w:t>erst neuronale Netze als unmittelbare Grundlage vorgestellt. Anschließend werden verschiedene Architekturen vorgestellt, welche im Verlauf der Arbeit noch an Relevanz gewinnen. Hierbei sind mithin Encoder-Decoder-Architekturen</w:t>
+      </w:r>
+      <w:r>
+        <w:t xml:space="preserve"> und </w:t>
+      </w:r>
+      <w:r>
+        <w:t>Attention-Mechanismen zu erläutern</w:t>
+      </w:r>
+      <w:r>
+        <w:t xml:space="preserve"> sowie Transformer zu definieren</w:t>
+      </w:r>
+      <w:r>
+        <w:t>.</w:t>
+      </w:r>
+      <w:r>
+        <w:t xml:space="preserve"> Weiterhin werden Hyperparameter und deren Bedeutung für das Training eines Modells behandelt. Das Transfer Learning bedarf ebenfalls einer Einführung, da es essen</w:t>
+      </w:r>
+      <w:r>
+        <w:t>z</w:t>
+      </w:r>
+      <w:r>
+        <w:t>ieller Bestandteil der Arbeit sein wird.</w:t>
       </w:r>
     </w:p>
     <w:p>
@@ -496,10 +844,7 @@
         <w:jc w:val="both"/>
       </w:pPr>
       <w:r>
-        <w:t>Auch das Natural Language Processing stellt ein</w:t>
-      </w:r>
-      <w:r>
-        <w:t>e unabdingbare Grundlage dieser Arbeit dar. Daher sind sowohl die dazugehörigen Vorverarbeitungsschritte allgemein zu beschreiben als auch die letztendliche Merkmalsextraktion zu konzipieren.</w:t>
+        <w:t>Im Kapitel des Natural Language Processing werden weiterhin unmittelbare Grundlagen tangiert. Neben grundlegenden Prozessen der Arbeit mit und Vorverarbeitung von Texten werden hier Word Embeddings und Deep Language Representations im Sinne des Language Modelling vorgestellt. Diese werden in Kombination mit dem bereits bekannten Transfer Learning noch sehr bedeutsam.</w:t>
       </w:r>
     </w:p>
     <w:p>
@@ -508,7 +853,16 @@
         <w:jc w:val="both"/>
       </w:pPr>
       <w:r>
-        <w:t>Bevor die beschriebenen Architekturen und Methoden tatsächlich Anwendung finden können, ist die Beschreibung der Datengrundlage erforderlich. Hierbei handelt es sich um unternehmensinterne fachspezifische und um frei verfügbare allgemeinsprachliche Textdaten.</w:t>
+        <w:t>Bevor die beschriebenen Architekturen und Methoden tatsächlich Anwendung finden können, ist die Beschreibung der Datengrundlage erforderlich. Hierbei handelt es sich um frei verfügbare allgemeinsprachliche Textdaten.</w:t>
+      </w:r>
+      <w:r>
+        <w:t xml:space="preserve"> Eine Ergänzung durch diverse fachspezifische kleine</w:t>
+      </w:r>
+      <w:r>
+        <w:t>re</w:t>
+      </w:r>
+      <w:r>
+        <w:t xml:space="preserve"> Korpora ist denkbar.</w:t>
       </w:r>
     </w:p>
     <w:p>
@@ -517,7 +871,7 @@
         <w:jc w:val="both"/>
       </w:pPr>
       <w:r>
-        <w:t>Der extraktive Ansatz soll die Zusammenfassung der Texte mithilfe eines neuronalen Netzes angehen. Hierbei werden bestehende Sätze bewertet und entsprechend dieser Bewertung in die Zusammenfassung hineinkopiert.</w:t>
+        <w:t>Der abstraktive Ansatz wird in dem entsprechenden Kapitel zunächst vom extraktiven Ansatz abgegrenzt und beschreibt am Beispiel der ausgewählten Architektur, wie eine Zusammenfassung generiert werden kann. Die Architektur wird der Vollständigkeit halber beschrieben, ein entsprechendes Modell trainiert und das Ergebnis als Benchmark evaluiert.</w:t>
       </w:r>
     </w:p>
     <w:p>
@@ -525,18 +879,12 @@
         <w:spacing w:line="360" w:lineRule="auto"/>
         <w:jc w:val="both"/>
       </w:pPr>
-      <w:r>
-        <w:t>Der abstraktive Ansatz hingegen kann auch neue Wörter für die zu erstellende Zusammenfassung generieren. Die Architektur und die Konfiguration einer ganzen Netzwerkarchitektur gehören hier entwickelt und beschrieben. Entsprechende Experimente, welche auch den Vergleich verschiedener Architekturen oder Konfigurationen impliziert, werden ebenfalls angestellt.</w:t>
-      </w:r>
     </w:p>
     <w:p>
       <w:pPr>
         <w:spacing w:line="360" w:lineRule="auto"/>
         <w:jc w:val="both"/>
       </w:pPr>
-      <w:r>
-        <w:t>Die Zusammenfassung, die Diskussion und der Ausblick runden die Arbeit ab.</w:t>
-      </w:r>
     </w:p>
     <w:p>
       <w:pPr>
@@ -544,36 +892,43 @@
         <w:jc w:val="both"/>
       </w:pPr>
       <w:r>
-        <w:br w:type="page"/>
+        <w:lastRenderedPageBreak/>
+        <w:t>Im letzten inhaltlichen Kapitel der Arbeit wird sodann die Adaption des Modells auf die deutsche Sprache thematisiert. Hierfür werden zunächst Anpassungen im Vergleich zur ursprünglichen Architektur konzipiert. Ein erneutes Training und eine Evaluation schließen sich an. Die Ergebnisse lassen sich nun vergleichen und gewisse Tendenzen erkennen.</w:t>
       </w:r>
     </w:p>
     <w:p>
       <w:pPr>
         <w:spacing w:line="360" w:lineRule="auto"/>
         <w:jc w:val="both"/>
-        <w:rPr>
-          <w:highlight w:val="yellow"/>
-        </w:rPr>
-      </w:pPr>
-      <w:r>
-        <w:lastRenderedPageBreak/>
-        <w:t>Literatur:</w:t>
-      </w:r>
-      <w:r>
-        <w:t xml:space="preserve"> Siehe Literaturverzeichnis (auf Anfrage per E-Mail </w:t>
-      </w:r>
-      <w:r>
-        <w:t>zustellbar</w:t>
-      </w:r>
-      <w:r>
-        <w:t>)</w:t>
-      </w:r>
-      <w:bookmarkStart w:id="0" w:name="_Hlk52866792"/>
+      </w:pPr>
+      <w:r>
+        <w:t>Die Zusammenfassung, die Diskussion und der Ausblick runden die Arbeit ab</w:t>
+      </w:r>
+      <w:r>
+        <w:t>, bevor die Literatur und die Anhänge den formalen Abschluss vornehmen</w:t>
+      </w:r>
       <w:r>
         <w:t>.</w:t>
       </w:r>
     </w:p>
-    <w:bookmarkEnd w:id="0"/>
+    <w:p>
+      <w:pPr>
+        <w:spacing w:line="360" w:lineRule="auto"/>
+        <w:jc w:val="both"/>
+      </w:pPr>
+    </w:p>
+    <w:p>
+      <w:pPr>
+        <w:spacing w:line="360" w:lineRule="auto"/>
+        <w:jc w:val="both"/>
+      </w:pPr>
+      <w:r>
+        <w:t>Literatur</w:t>
+      </w:r>
+      <w:r>
+        <w:t xml:space="preserve"> (siehe Literaturverzeichnis, auf Anfrage per E-Mail zustellbar)</w:t>
+      </w:r>
+    </w:p>
     <w:p>
       <w:pPr>
         <w:spacing w:after="0" w:line="360" w:lineRule="auto"/>
@@ -589,7 +944,7 @@
         <w:t xml:space="preserve"> </w:t>
       </w:r>
       <w:r>
-        <w:t>14</w:t>
+        <w:t>13</w:t>
       </w:r>
       <w:r>
         <w:t>.</w:t>
@@ -598,10 +953,13 @@
         <w:t xml:space="preserve"> </w:t>
       </w:r>
       <w:r>
-        <w:t xml:space="preserve">Oktober </w:t>
-      </w:r>
-      <w:r>
-        <w:t>2020</w:t>
+        <w:t xml:space="preserve">Januar </w:t>
+      </w:r>
+      <w:r>
+        <w:t>202</w:t>
+      </w:r>
+      <w:r>
+        <w:t>1</w:t>
       </w:r>
       <w:r>
         <w:t>,</w:t>
@@ -610,7 +968,10 @@
         <w:t xml:space="preserve"> </w:t>
       </w:r>
       <w:r>
-        <w:t>54</w:t>
+        <w:t>5</w:t>
+      </w:r>
+      <w:r>
+        <w:t>5</w:t>
       </w:r>
       <w:r>
         <w:t xml:space="preserve"> Seiten</w:t>
@@ -641,6 +1002,118 @@
 <file path=word/numbering.xml><?xml version="1.0" encoding="utf-8"?>
 <w:numbering xmlns:wpc="http://schemas.microsoft.com/office/word/2010/wordprocessingCanvas" xmlns:cx="http://schemas.microsoft.com/office/drawing/2014/chartex" xmlns:cx1="http://schemas.microsoft.com/office/drawing/2015/9/8/chartex" xmlns:cx2="http://schemas.microsoft.com/office/drawing/2015/10/21/chartex" xmlns:cx3="http://schemas.microsoft.com/office/drawing/2016/5/9/chartex" xmlns:cx4="http://schemas.microsoft.com/office/drawing/2016/5/10/chartex" xmlns:cx5="http://schemas.microsoft.com/office/drawing/2016/5/11/chartex" xmlns:cx6="http://schemas.microsoft.com/office/drawing/2016/5/12/chartex" xmlns:cx7="http://schemas.microsoft.com/office/drawing/2016/5/13/chartex" xmlns:cx8="http://schemas.microsoft.com/office/drawing/2016/5/14/chartex" xmlns:mc="http://schemas.openxmlformats.org/markup-compatibility/2006" xmlns:aink="http://schemas.microsoft.com/office/drawing/2016/ink" xmlns:am3d="http://schemas.microsoft.com/office/drawing/2017/model3d" xmlns:o="urn:schemas-microsoft-com:office:office" xmlns:r="http://schemas.openxmlformats.org/officeDocument/2006/relationships" xmlns:m="http://schemas.openxmlformats.org/officeDocument/2006/math" xmlns:v="urn:schemas-microsoft-com:vml" xmlns:wp14="http://schemas.microsoft.com/office/word/2010/wordprocessingDrawing" xmlns:wp="http://schemas.openxmlformats.org/drawingml/2006/wordprocessingDrawing" xmlns:w10="urn:schemas-microsoft-com:office:word" xmlns:w="http://schemas.openxmlformats.org/wordprocessingml/2006/main" xmlns:w14="http://schemas.microsoft.com/office/word/2010/wordml" xmlns:w15="http://schemas.microsoft.com/office/word/2012/wordml" xmlns:w16cex="http://schemas.microsoft.com/office/word/2018/wordml/cex" xmlns:w16cid="http://schemas.microsoft.com/office/word/2016/wordml/cid" xmlns:w16="http://schemas.microsoft.com/office/word/2018/wordml" xmlns:w16se="http://schemas.microsoft.com/office/word/2015/wordml/symex" xmlns:wpg="http://schemas.microsoft.com/office/word/2010/wordprocessingGroup" xmlns:wpi="http://schemas.microsoft.com/office/word/2010/wordprocessingInk" xmlns:wne="http://schemas.microsoft.com/office/word/2006/wordml" xmlns:wps="http://schemas.microsoft.com/office/word/2010/wordprocessingShape" mc:Ignorable="w14 w15 w16se w16cid w16 w16cex wp14">
   <w:abstractNum w:abstractNumId="0" w15:restartNumberingAfterBreak="0">
+    <w:nsid w:val="0EF446DB"/>
+    <w:multiLevelType w:val="hybridMultilevel"/>
+    <w:tmpl w:val="37BA505E"/>
+    <w:lvl w:ilvl="0" w:tplc="E5D48BC2">
+      <w:numFmt w:val="bullet"/>
+      <w:lvlText w:val="-"/>
+      <w:lvlJc w:val="left"/>
+      <w:pPr>
+        <w:ind w:left="720" w:hanging="360"/>
+      </w:pPr>
+      <w:rPr>
+        <w:rFonts w:ascii="Arial" w:eastAsiaTheme="minorHAnsi" w:hAnsi="Arial" w:cs="Arial" w:hint="default"/>
+      </w:rPr>
+    </w:lvl>
+    <w:lvl w:ilvl="1" w:tplc="04070003" w:tentative="1">
+      <w:start w:val="1"/>
+      <w:numFmt w:val="bullet"/>
+      <w:lvlText w:val="o"/>
+      <w:lvlJc w:val="left"/>
+      <w:pPr>
+        <w:ind w:left="1440" w:hanging="360"/>
+      </w:pPr>
+      <w:rPr>
+        <w:rFonts w:ascii="Courier New" w:hAnsi="Courier New" w:cs="Courier New" w:hint="default"/>
+      </w:rPr>
+    </w:lvl>
+    <w:lvl w:ilvl="2" w:tplc="04070005" w:tentative="1">
+      <w:start w:val="1"/>
+      <w:numFmt w:val="bullet"/>
+      <w:lvlText w:val=""/>
+      <w:lvlJc w:val="left"/>
+      <w:pPr>
+        <w:ind w:left="2160" w:hanging="360"/>
+      </w:pPr>
+      <w:rPr>
+        <w:rFonts w:ascii="Wingdings" w:hAnsi="Wingdings" w:hint="default"/>
+      </w:rPr>
+    </w:lvl>
+    <w:lvl w:ilvl="3" w:tplc="04070001" w:tentative="1">
+      <w:start w:val="1"/>
+      <w:numFmt w:val="bullet"/>
+      <w:lvlText w:val=""/>
+      <w:lvlJc w:val="left"/>
+      <w:pPr>
+        <w:ind w:left="2880" w:hanging="360"/>
+      </w:pPr>
+      <w:rPr>
+        <w:rFonts w:ascii="Symbol" w:hAnsi="Symbol" w:hint="default"/>
+      </w:rPr>
+    </w:lvl>
+    <w:lvl w:ilvl="4" w:tplc="04070003" w:tentative="1">
+      <w:start w:val="1"/>
+      <w:numFmt w:val="bullet"/>
+      <w:lvlText w:val="o"/>
+      <w:lvlJc w:val="left"/>
+      <w:pPr>
+        <w:ind w:left="3600" w:hanging="360"/>
+      </w:pPr>
+      <w:rPr>
+        <w:rFonts w:ascii="Courier New" w:hAnsi="Courier New" w:cs="Courier New" w:hint="default"/>
+      </w:rPr>
+    </w:lvl>
+    <w:lvl w:ilvl="5" w:tplc="04070005" w:tentative="1">
+      <w:start w:val="1"/>
+      <w:numFmt w:val="bullet"/>
+      <w:lvlText w:val=""/>
+      <w:lvlJc w:val="left"/>
+      <w:pPr>
+        <w:ind w:left="4320" w:hanging="360"/>
+      </w:pPr>
+      <w:rPr>
+        <w:rFonts w:ascii="Wingdings" w:hAnsi="Wingdings" w:hint="default"/>
+      </w:rPr>
+    </w:lvl>
+    <w:lvl w:ilvl="6" w:tplc="04070001" w:tentative="1">
+      <w:start w:val="1"/>
+      <w:numFmt w:val="bullet"/>
+      <w:lvlText w:val=""/>
+      <w:lvlJc w:val="left"/>
+      <w:pPr>
+        <w:ind w:left="5040" w:hanging="360"/>
+      </w:pPr>
+      <w:rPr>
+        <w:rFonts w:ascii="Symbol" w:hAnsi="Symbol" w:hint="default"/>
+      </w:rPr>
+    </w:lvl>
+    <w:lvl w:ilvl="7" w:tplc="04070003" w:tentative="1">
+      <w:start w:val="1"/>
+      <w:numFmt w:val="bullet"/>
+      <w:lvlText w:val="o"/>
+      <w:lvlJc w:val="left"/>
+      <w:pPr>
+        <w:ind w:left="5760" w:hanging="360"/>
+      </w:pPr>
+      <w:rPr>
+        <w:rFonts w:ascii="Courier New" w:hAnsi="Courier New" w:cs="Courier New" w:hint="default"/>
+      </w:rPr>
+    </w:lvl>
+    <w:lvl w:ilvl="8" w:tplc="04070005" w:tentative="1">
+      <w:start w:val="1"/>
+      <w:numFmt w:val="bullet"/>
+      <w:lvlText w:val=""/>
+      <w:lvlJc w:val="left"/>
+      <w:pPr>
+        <w:ind w:left="6480" w:hanging="360"/>
+      </w:pPr>
+      <w:rPr>
+        <w:rFonts w:ascii="Wingdings" w:hAnsi="Wingdings" w:hint="default"/>
+      </w:rPr>
+    </w:lvl>
+  </w:abstractNum>
+  <w:abstractNum w:abstractNumId="1" w15:restartNumberingAfterBreak="0">
     <w:nsid w:val="3F434014"/>
     <w:multiLevelType w:val="hybridMultilevel"/>
     <w:tmpl w:val="E28211A6"/>
@@ -753,7 +1226,7 @@
       </w:rPr>
     </w:lvl>
   </w:abstractNum>
-  <w:abstractNum w:abstractNumId="1" w15:restartNumberingAfterBreak="0">
+  <w:abstractNum w:abstractNumId="2" w15:restartNumberingAfterBreak="0">
     <w:nsid w:val="71550DDF"/>
     <w:multiLevelType w:val="hybridMultilevel"/>
     <w:tmpl w:val="B35ED088"/>
@@ -867,9 +1340,12 @@
     </w:lvl>
   </w:abstractNum>
   <w:num w:numId="1">
+    <w:abstractNumId w:val="2"/>
+  </w:num>
+  <w:num w:numId="2">
     <w:abstractNumId w:val="1"/>
   </w:num>
-  <w:num w:numId="2">
+  <w:num w:numId="3">
     <w:abstractNumId w:val="0"/>
   </w:num>
 </w:numbering>

</xml_diff>

<commit_message>
Updated the initial presentation.
</commit_message>
<xml_diff>
--- a/Thesis/Exposé Masterarbeit Vogel.docx
+++ b/Thesis/Exposé Masterarbeit Vogel.docx
@@ -7,9 +7,11 @@
         <w:pStyle w:val="berschrift1"/>
         <w:spacing w:line="360" w:lineRule="auto"/>
       </w:pPr>
+      <w:proofErr w:type="gramStart"/>
       <w:r>
         <w:t>Exposé</w:t>
       </w:r>
+      <w:proofErr w:type="gramEnd"/>
     </w:p>
     <w:p>
       <w:pPr>
@@ -215,7 +217,7 @@
               <w:jc w:val="center"/>
             </w:pPr>
             <w:r>
-              <w:t>3</w:t>
+              <w:t>4</w:t>
             </w:r>
           </w:p>
         </w:tc>
@@ -305,7 +307,7 @@
               <w:jc w:val="center"/>
             </w:pPr>
             <w:r>
-              <w:t>2</w:t>
+              <w:t>3</w:t>
             </w:r>
           </w:p>
           <w:p>
@@ -314,7 +316,7 @@
               <w:jc w:val="center"/>
             </w:pPr>
             <w:r>
-              <w:t>8</w:t>
+              <w:t>6</w:t>
             </w:r>
           </w:p>
           <w:p>
@@ -323,7 +325,7 @@
               <w:jc w:val="center"/>
             </w:pPr>
             <w:r>
-              <w:t>2</w:t>
+              <w:t>3</w:t>
             </w:r>
           </w:p>
           <w:p>
@@ -332,7 +334,7 @@
               <w:jc w:val="center"/>
             </w:pPr>
             <w:r>
-              <w:t>2</w:t>
+              <w:t>1</w:t>
             </w:r>
           </w:p>
         </w:tc>
@@ -373,8 +375,13 @@
               <w:spacing w:line="360" w:lineRule="auto"/>
             </w:pPr>
             <w:r>
-              <w:t>Word Embeddings</w:t>
-            </w:r>
+              <w:t xml:space="preserve">Word </w:t>
+            </w:r>
+            <w:proofErr w:type="spellStart"/>
+            <w:r>
+              <w:t>Embeddings</w:t>
+            </w:r>
+            <w:proofErr w:type="spellEnd"/>
           </w:p>
           <w:p>
             <w:pPr>
@@ -386,8 +393,13 @@
               <w:spacing w:line="360" w:lineRule="auto"/>
             </w:pPr>
             <w:r>
-              <w:t>Deep Language Representations</w:t>
-            </w:r>
+              <w:t xml:space="preserve">Deep Language </w:t>
+            </w:r>
+            <w:proofErr w:type="spellStart"/>
+            <w:r>
+              <w:t>Representations</w:t>
+            </w:r>
+            <w:proofErr w:type="spellEnd"/>
           </w:p>
         </w:tc>
         <w:tc>
@@ -409,7 +421,7 @@
               <w:jc w:val="center"/>
             </w:pPr>
             <w:r>
-              <w:t>3</w:t>
+              <w:t>2</w:t>
             </w:r>
           </w:p>
           <w:p>
@@ -456,7 +468,7 @@
               <w:jc w:val="center"/>
             </w:pPr>
             <w:r>
-              <w:t>3</w:t>
+              <w:t>4</w:t>
             </w:r>
           </w:p>
         </w:tc>
@@ -631,7 +643,7 @@
               <w:jc w:val="center"/>
             </w:pPr>
             <w:r>
-              <w:t>8</w:t>
+              <w:t>5</w:t>
             </w:r>
           </w:p>
           <w:p>
@@ -844,7 +856,29 @@
         <w:jc w:val="both"/>
       </w:pPr>
       <w:r>
-        <w:t>Im Kapitel des Natural Language Processing werden weiterhin unmittelbare Grundlagen tangiert. Neben grundlegenden Prozessen der Arbeit mit und Vorverarbeitung von Texten werden hier Word Embeddings und Deep Language Representations im Sinne des Language Modelling vorgestellt. Diese werden in Kombination mit dem bereits bekannten Transfer Learning noch sehr bedeutsam.</w:t>
+        <w:t xml:space="preserve">Im Kapitel des Natural Language Processing werden weiterhin unmittelbare Grundlagen </w:t>
+      </w:r>
+      <w:r>
+        <w:t>beschrieben</w:t>
+      </w:r>
+      <w:r>
+        <w:t xml:space="preserve">. Neben grundlegenden Prozessen der Arbeit mit und Vorverarbeitung von Texten werden hier Word </w:t>
+      </w:r>
+      <w:proofErr w:type="spellStart"/>
+      <w:r>
+        <w:t>Embeddings</w:t>
+      </w:r>
+      <w:proofErr w:type="spellEnd"/>
+      <w:r>
+        <w:t xml:space="preserve"> und Deep Language </w:t>
+      </w:r>
+      <w:proofErr w:type="spellStart"/>
+      <w:r>
+        <w:t>Representations</w:t>
+      </w:r>
+      <w:proofErr w:type="spellEnd"/>
+      <w:r>
+        <w:t xml:space="preserve"> im Sinne des Language Modelling vorgestellt. Diese werden in Kombination mit dem bereits bekannten Transfer Learning noch sehr bedeutsam.</w:t>
       </w:r>
     </w:p>
     <w:p>
@@ -944,7 +978,7 @@
         <w:t xml:space="preserve"> </w:t>
       </w:r>
       <w:r>
-        <w:t>13</w:t>
+        <w:t>22</w:t>
       </w:r>
       <w:r>
         <w:t>.</w:t>
@@ -953,7 +987,7 @@
         <w:t xml:space="preserve"> </w:t>
       </w:r>
       <w:r>
-        <w:t xml:space="preserve">Januar </w:t>
+        <w:t xml:space="preserve">Februar </w:t>
       </w:r>
       <w:r>
         <w:t>202</w:t>
@@ -971,7 +1005,7 @@
         <w:t>5</w:t>
       </w:r>
       <w:r>
-        <w:t>5</w:t>
+        <w:t>1</w:t>
       </w:r>
       <w:r>
         <w:t xml:space="preserve"> Seiten</w:t>

</xml_diff>